<commit_message>
Trung fix và hoàn thành thêm
</commit_message>
<xml_diff>
--- a/btl_Trung/Trung làm phần 1.docx
+++ b/btl_Trung/Trung làm phần 1.docx
@@ -655,15 +655,7 @@
           <w:sz w:val="32"/>
           <w:szCs w:val="32"/>
         </w:rPr>
-        <w:t>Đ</w:t>
-      </w:r>
-      <w:r>
-        <w:rPr>
-          <w:rFonts w:ascii="Times New Roman" w:hAnsi="Times New Roman" w:cs="Times New Roman"/>
-          <w:sz w:val="32"/>
-          <w:szCs w:val="32"/>
-        </w:rPr>
-        <w:t>ăng ký thành viên</w:t>
+        <w:t>Đăng ký thành viên</w:t>
       </w:r>
     </w:p>
     <w:p>
@@ -843,1497 +835,6 @@
         </w:rPr>
       </w:pPr>
     </w:p>
-    <w:tbl>
-      <w:tblPr>
-        <w:tblStyle w:val="TableGrid"/>
-        <w:tblW w:w="0" w:type="auto"/>
-        <w:tblLook w:val="04A0" w:firstRow="1" w:lastRow="0" w:firstColumn="1" w:lastColumn="0" w:noHBand="0" w:noVBand="1"/>
-      </w:tblPr>
-      <w:tblGrid>
-        <w:gridCol w:w="4675"/>
-        <w:gridCol w:w="4675"/>
-      </w:tblGrid>
-      <w:tr>
-        <w:tc>
-          <w:tcPr>
-            <w:tcW w:w="4675" w:type="dxa"/>
-          </w:tcPr>
-          <w:p>
-            <w:pPr>
-              <w:rPr>
-                <w:rFonts w:ascii="Times New Roman" w:hAnsi="Times New Roman" w:cs="Times New Roman"/>
-                <w:sz w:val="28"/>
-                <w:szCs w:val="28"/>
-              </w:rPr>
-            </w:pPr>
-            <w:r>
-              <w:rPr>
-                <w:rFonts w:ascii="Times New Roman" w:hAnsi="Times New Roman" w:cs="Times New Roman"/>
-                <w:sz w:val="28"/>
-                <w:szCs w:val="28"/>
-              </w:rPr>
-              <w:t>Tên use case</w:t>
-            </w:r>
-          </w:p>
-        </w:tc>
-        <w:tc>
-          <w:tcPr>
-            <w:tcW w:w="4675" w:type="dxa"/>
-          </w:tcPr>
-          <w:p>
-            <w:pPr>
-              <w:rPr>
-                <w:rFonts w:ascii="Times New Roman" w:hAnsi="Times New Roman" w:cs="Times New Roman"/>
-                <w:sz w:val="28"/>
-                <w:szCs w:val="28"/>
-              </w:rPr>
-            </w:pPr>
-            <w:r>
-              <w:rPr>
-                <w:rFonts w:ascii="Times New Roman" w:hAnsi="Times New Roman" w:cs="Times New Roman"/>
-                <w:sz w:val="28"/>
-                <w:szCs w:val="28"/>
-              </w:rPr>
-              <w:t xml:space="preserve">Chọn </w:t>
-            </w:r>
-            <w:r>
-              <w:rPr>
-                <w:rFonts w:ascii="Times New Roman" w:hAnsi="Times New Roman" w:cs="Times New Roman"/>
-                <w:sz w:val="28"/>
-                <w:szCs w:val="28"/>
-              </w:rPr>
-              <w:t>đồ ăn vặt</w:t>
-            </w:r>
-          </w:p>
-        </w:tc>
-      </w:tr>
-      <w:tr>
-        <w:tc>
-          <w:tcPr>
-            <w:tcW w:w="4675" w:type="dxa"/>
-          </w:tcPr>
-          <w:p>
-            <w:pPr>
-              <w:rPr>
-                <w:rFonts w:ascii="Times New Roman" w:hAnsi="Times New Roman" w:cs="Times New Roman"/>
-                <w:sz w:val="28"/>
-                <w:szCs w:val="28"/>
-              </w:rPr>
-            </w:pPr>
-            <w:r>
-              <w:rPr>
-                <w:rFonts w:ascii="Times New Roman" w:hAnsi="Times New Roman" w:cs="Times New Roman"/>
-                <w:sz w:val="28"/>
-                <w:szCs w:val="28"/>
-              </w:rPr>
-              <w:t xml:space="preserve">Tác nhân chính </w:t>
-            </w:r>
-          </w:p>
-        </w:tc>
-        <w:tc>
-          <w:tcPr>
-            <w:tcW w:w="4675" w:type="dxa"/>
-          </w:tcPr>
-          <w:p>
-            <w:pPr>
-              <w:rPr>
-                <w:rFonts w:ascii="Times New Roman" w:hAnsi="Times New Roman" w:cs="Times New Roman"/>
-                <w:sz w:val="28"/>
-                <w:szCs w:val="28"/>
-              </w:rPr>
-            </w:pPr>
-            <w:r>
-              <w:rPr>
-                <w:rFonts w:ascii="Times New Roman" w:hAnsi="Times New Roman" w:cs="Times New Roman"/>
-                <w:sz w:val="28"/>
-                <w:szCs w:val="28"/>
-              </w:rPr>
-              <w:t>Khách hàng</w:t>
-            </w:r>
-          </w:p>
-        </w:tc>
-      </w:tr>
-      <w:tr>
-        <w:tc>
-          <w:tcPr>
-            <w:tcW w:w="4675" w:type="dxa"/>
-          </w:tcPr>
-          <w:p>
-            <w:pPr>
-              <w:rPr>
-                <w:rFonts w:ascii="Times New Roman" w:hAnsi="Times New Roman" w:cs="Times New Roman"/>
-                <w:sz w:val="28"/>
-                <w:szCs w:val="28"/>
-              </w:rPr>
-            </w:pPr>
-            <w:r>
-              <w:rPr>
-                <w:rFonts w:ascii="Times New Roman" w:hAnsi="Times New Roman" w:cs="Times New Roman"/>
-                <w:sz w:val="28"/>
-                <w:szCs w:val="28"/>
-              </w:rPr>
-              <w:t>Mục đích</w:t>
-            </w:r>
-          </w:p>
-        </w:tc>
-        <w:tc>
-          <w:tcPr>
-            <w:tcW w:w="4675" w:type="dxa"/>
-          </w:tcPr>
-          <w:p>
-            <w:pPr>
-              <w:rPr>
-                <w:rFonts w:ascii="Times New Roman" w:hAnsi="Times New Roman" w:cs="Times New Roman"/>
-                <w:sz w:val="28"/>
-                <w:szCs w:val="28"/>
-              </w:rPr>
-            </w:pPr>
-            <w:r>
-              <w:rPr>
-                <w:rFonts w:ascii="Times New Roman" w:hAnsi="Times New Roman" w:cs="Times New Roman"/>
-                <w:sz w:val="28"/>
-                <w:szCs w:val="28"/>
-              </w:rPr>
-              <w:t>Hệ thống lưu yêu cầu</w:t>
-            </w:r>
-          </w:p>
-        </w:tc>
-      </w:tr>
-      <w:tr>
-        <w:tc>
-          <w:tcPr>
-            <w:tcW w:w="4675" w:type="dxa"/>
-          </w:tcPr>
-          <w:p>
-            <w:pPr>
-              <w:rPr>
-                <w:rFonts w:ascii="Times New Roman" w:hAnsi="Times New Roman" w:cs="Times New Roman"/>
-                <w:sz w:val="28"/>
-                <w:szCs w:val="28"/>
-              </w:rPr>
-            </w:pPr>
-            <w:r>
-              <w:rPr>
-                <w:rFonts w:ascii="Times New Roman" w:hAnsi="Times New Roman" w:cs="Times New Roman"/>
-                <w:sz w:val="28"/>
-                <w:szCs w:val="28"/>
-              </w:rPr>
-              <w:t>Mức độ ưu tiên</w:t>
-            </w:r>
-          </w:p>
-        </w:tc>
-        <w:tc>
-          <w:tcPr>
-            <w:tcW w:w="4675" w:type="dxa"/>
-          </w:tcPr>
-          <w:p>
-            <w:pPr>
-              <w:rPr>
-                <w:rFonts w:ascii="Times New Roman" w:hAnsi="Times New Roman" w:cs="Times New Roman"/>
-                <w:sz w:val="28"/>
-                <w:szCs w:val="28"/>
-              </w:rPr>
-            </w:pPr>
-            <w:r>
-              <w:rPr>
-                <w:rFonts w:ascii="Times New Roman" w:hAnsi="Times New Roman" w:cs="Times New Roman"/>
-                <w:sz w:val="28"/>
-                <w:szCs w:val="28"/>
-              </w:rPr>
-              <w:t>Khá cần thiết</w:t>
-            </w:r>
-          </w:p>
-        </w:tc>
-      </w:tr>
-      <w:tr>
-        <w:tc>
-          <w:tcPr>
-            <w:tcW w:w="4675" w:type="dxa"/>
-          </w:tcPr>
-          <w:p>
-            <w:pPr>
-              <w:rPr>
-                <w:rFonts w:ascii="Times New Roman" w:hAnsi="Times New Roman" w:cs="Times New Roman"/>
-                <w:sz w:val="28"/>
-                <w:szCs w:val="28"/>
-              </w:rPr>
-            </w:pPr>
-            <w:r>
-              <w:rPr>
-                <w:rFonts w:ascii="Times New Roman" w:hAnsi="Times New Roman" w:cs="Times New Roman"/>
-                <w:sz w:val="28"/>
-                <w:szCs w:val="28"/>
-              </w:rPr>
-              <w:t>Điều kiện kích hoạt</w:t>
-            </w:r>
-          </w:p>
-        </w:tc>
-        <w:tc>
-          <w:tcPr>
-            <w:tcW w:w="4675" w:type="dxa"/>
-          </w:tcPr>
-          <w:p>
-            <w:pPr>
-              <w:rPr>
-                <w:rFonts w:ascii="Times New Roman" w:hAnsi="Times New Roman" w:cs="Times New Roman"/>
-                <w:sz w:val="28"/>
-                <w:szCs w:val="28"/>
-              </w:rPr>
-            </w:pPr>
-            <w:r>
-              <w:rPr>
-                <w:rFonts w:ascii="Times New Roman" w:hAnsi="Times New Roman" w:cs="Times New Roman"/>
-                <w:sz w:val="28"/>
-                <w:szCs w:val="28"/>
-              </w:rPr>
-              <w:t>Khách hàng vào khu vực bán vé và chọn mua đồ ăn vặt</w:t>
-            </w:r>
-          </w:p>
-        </w:tc>
-      </w:tr>
-      <w:tr>
-        <w:tc>
-          <w:tcPr>
-            <w:tcW w:w="4675" w:type="dxa"/>
-          </w:tcPr>
-          <w:p>
-            <w:pPr>
-              <w:rPr>
-                <w:rFonts w:ascii="Times New Roman" w:hAnsi="Times New Roman" w:cs="Times New Roman"/>
-                <w:sz w:val="28"/>
-                <w:szCs w:val="28"/>
-              </w:rPr>
-            </w:pPr>
-            <w:r>
-              <w:rPr>
-                <w:rFonts w:ascii="Times New Roman" w:hAnsi="Times New Roman" w:cs="Times New Roman"/>
-                <w:sz w:val="28"/>
-                <w:szCs w:val="28"/>
-              </w:rPr>
-              <w:t>Điều kiện tiên quyết</w:t>
-            </w:r>
-          </w:p>
-        </w:tc>
-        <w:tc>
-          <w:tcPr>
-            <w:tcW w:w="4675" w:type="dxa"/>
-          </w:tcPr>
-          <w:p>
-            <w:pPr>
-              <w:rPr>
-                <w:rFonts w:ascii="Times New Roman" w:hAnsi="Times New Roman" w:cs="Times New Roman"/>
-                <w:sz w:val="28"/>
-                <w:szCs w:val="28"/>
-              </w:rPr>
-            </w:pPr>
-            <w:r>
-              <w:rPr>
-                <w:rFonts w:ascii="Times New Roman" w:hAnsi="Times New Roman" w:cs="Times New Roman"/>
-                <w:sz w:val="28"/>
-                <w:szCs w:val="28"/>
-              </w:rPr>
-              <w:t>Không có</w:t>
-            </w:r>
-          </w:p>
-        </w:tc>
-      </w:tr>
-      <w:tr>
-        <w:tc>
-          <w:tcPr>
-            <w:tcW w:w="4675" w:type="dxa"/>
-          </w:tcPr>
-          <w:p>
-            <w:pPr>
-              <w:rPr>
-                <w:rFonts w:ascii="Times New Roman" w:hAnsi="Times New Roman" w:cs="Times New Roman"/>
-                <w:sz w:val="28"/>
-                <w:szCs w:val="28"/>
-              </w:rPr>
-            </w:pPr>
-            <w:r>
-              <w:rPr>
-                <w:rFonts w:ascii="Times New Roman" w:hAnsi="Times New Roman" w:cs="Times New Roman"/>
-                <w:sz w:val="28"/>
-                <w:szCs w:val="28"/>
-              </w:rPr>
-              <w:t>Điều kiện thành công</w:t>
-            </w:r>
-          </w:p>
-        </w:tc>
-        <w:tc>
-          <w:tcPr>
-            <w:tcW w:w="4675" w:type="dxa"/>
-          </w:tcPr>
-          <w:p>
-            <w:pPr>
-              <w:rPr>
-                <w:rFonts w:ascii="Times New Roman" w:hAnsi="Times New Roman" w:cs="Times New Roman"/>
-                <w:sz w:val="28"/>
-                <w:szCs w:val="28"/>
-              </w:rPr>
-            </w:pPr>
-            <w:r>
-              <w:rPr>
-                <w:rFonts w:ascii="Times New Roman" w:hAnsi="Times New Roman" w:cs="Times New Roman"/>
-                <w:sz w:val="28"/>
-                <w:szCs w:val="28"/>
-              </w:rPr>
-              <w:t>Khách hàng chọn đồ ăn vặt thành công và hệ thống lưu yêu cầu</w:t>
-            </w:r>
-          </w:p>
-        </w:tc>
-      </w:tr>
-      <w:tr>
-        <w:tc>
-          <w:tcPr>
-            <w:tcW w:w="4675" w:type="dxa"/>
-          </w:tcPr>
-          <w:p>
-            <w:pPr>
-              <w:rPr>
-                <w:rFonts w:ascii="Times New Roman" w:hAnsi="Times New Roman" w:cs="Times New Roman"/>
-                <w:sz w:val="28"/>
-                <w:szCs w:val="28"/>
-              </w:rPr>
-            </w:pPr>
-            <w:r>
-              <w:rPr>
-                <w:rFonts w:ascii="Times New Roman" w:hAnsi="Times New Roman" w:cs="Times New Roman"/>
-                <w:sz w:val="28"/>
-                <w:szCs w:val="28"/>
-              </w:rPr>
-              <w:lastRenderedPageBreak/>
-              <w:t>Điều kiện thất bại</w:t>
-            </w:r>
-          </w:p>
-        </w:tc>
-        <w:tc>
-          <w:tcPr>
-            <w:tcW w:w="4675" w:type="dxa"/>
-          </w:tcPr>
-          <w:p>
-            <w:pPr>
-              <w:rPr>
-                <w:rFonts w:ascii="Times New Roman" w:hAnsi="Times New Roman" w:cs="Times New Roman"/>
-                <w:sz w:val="28"/>
-                <w:szCs w:val="28"/>
-              </w:rPr>
-            </w:pPr>
-            <w:r>
-              <w:rPr>
-                <w:rFonts w:ascii="Times New Roman" w:hAnsi="Times New Roman" w:cs="Times New Roman"/>
-                <w:sz w:val="28"/>
-                <w:szCs w:val="28"/>
-              </w:rPr>
-              <w:t>Khách hàng không chọn được đồ ăn vặt hoặc hệ thống không lưu được yêu cầu</w:t>
-            </w:r>
-          </w:p>
-        </w:tc>
-      </w:tr>
-      <w:tr>
-        <w:tc>
-          <w:tcPr>
-            <w:tcW w:w="4675" w:type="dxa"/>
-          </w:tcPr>
-          <w:p>
-            <w:pPr>
-              <w:rPr>
-                <w:rFonts w:ascii="Times New Roman" w:hAnsi="Times New Roman" w:cs="Times New Roman"/>
-                <w:sz w:val="28"/>
-                <w:szCs w:val="28"/>
-              </w:rPr>
-            </w:pPr>
-            <w:r>
-              <w:rPr>
-                <w:rFonts w:ascii="Times New Roman" w:hAnsi="Times New Roman" w:cs="Times New Roman"/>
-                <w:sz w:val="28"/>
-                <w:szCs w:val="28"/>
-              </w:rPr>
-              <w:t>Luồng sự kiện chính</w:t>
-            </w:r>
-          </w:p>
-        </w:tc>
-        <w:tc>
-          <w:tcPr>
-            <w:tcW w:w="4675" w:type="dxa"/>
-          </w:tcPr>
-          <w:p>
-            <w:pPr>
-              <w:numPr>
-                <w:ilvl w:val="0"/>
-                <w:numId w:val="15"/>
-              </w:numPr>
-              <w:shd w:val="clear" w:color="auto" w:fill="FFFFFF"/>
-              <w:spacing w:before="100" w:beforeAutospacing="1"/>
-              <w:rPr>
-                <w:rFonts w:ascii="Arial" w:eastAsia="Times New Roman" w:hAnsi="Arial" w:cs="Arial"/>
-                <w:color w:val="1F1F1F"/>
-                <w:sz w:val="24"/>
-                <w:szCs w:val="24"/>
-              </w:rPr>
-            </w:pPr>
-            <w:r>
-              <w:rPr>
-                <w:rFonts w:ascii="Arial" w:eastAsia="Times New Roman" w:hAnsi="Arial" w:cs="Arial"/>
-                <w:color w:val="1F1F1F"/>
-                <w:sz w:val="24"/>
-                <w:szCs w:val="24"/>
-              </w:rPr>
-              <w:t>Hệ thống hiển thị danh sách các loại đồ ăn vặt có sẵn.</w:t>
-            </w:r>
-          </w:p>
-          <w:p>
-            <w:pPr>
-              <w:numPr>
-                <w:ilvl w:val="0"/>
-                <w:numId w:val="15"/>
-              </w:numPr>
-              <w:shd w:val="clear" w:color="auto" w:fill="FFFFFF"/>
-              <w:spacing w:before="100" w:beforeAutospacing="1"/>
-              <w:rPr>
-                <w:rFonts w:ascii="Arial" w:eastAsia="Times New Roman" w:hAnsi="Arial" w:cs="Arial"/>
-                <w:color w:val="1F1F1F"/>
-                <w:sz w:val="24"/>
-                <w:szCs w:val="24"/>
-              </w:rPr>
-            </w:pPr>
-            <w:r>
-              <w:rPr>
-                <w:rFonts w:ascii="Arial" w:eastAsia="Times New Roman" w:hAnsi="Arial" w:cs="Arial"/>
-                <w:color w:val="1F1F1F"/>
-                <w:sz w:val="24"/>
-                <w:szCs w:val="24"/>
-              </w:rPr>
-              <w:t>Khách hàng chọn loại đồ ăn vặt mong muốn.</w:t>
-            </w:r>
-          </w:p>
-          <w:p>
-            <w:pPr>
-              <w:numPr>
-                <w:ilvl w:val="0"/>
-                <w:numId w:val="15"/>
-              </w:numPr>
-              <w:shd w:val="clear" w:color="auto" w:fill="FFFFFF"/>
-              <w:spacing w:before="100" w:beforeAutospacing="1"/>
-              <w:rPr>
-                <w:rFonts w:ascii="Arial" w:eastAsia="Times New Roman" w:hAnsi="Arial" w:cs="Arial"/>
-                <w:color w:val="1F1F1F"/>
-                <w:sz w:val="24"/>
-                <w:szCs w:val="24"/>
-              </w:rPr>
-            </w:pPr>
-            <w:r>
-              <w:rPr>
-                <w:rFonts w:ascii="Arial" w:eastAsia="Times New Roman" w:hAnsi="Arial" w:cs="Arial"/>
-                <w:color w:val="1F1F1F"/>
-                <w:sz w:val="24"/>
-                <w:szCs w:val="24"/>
-              </w:rPr>
-              <w:t>Hệ thống hiển thị số lượng đồ ăn vặt mặc định.</w:t>
-            </w:r>
-          </w:p>
-          <w:p>
-            <w:pPr>
-              <w:numPr>
-                <w:ilvl w:val="0"/>
-                <w:numId w:val="15"/>
-              </w:numPr>
-              <w:shd w:val="clear" w:color="auto" w:fill="FFFFFF"/>
-              <w:spacing w:before="100" w:beforeAutospacing="1"/>
-              <w:rPr>
-                <w:rFonts w:ascii="Arial" w:eastAsia="Times New Roman" w:hAnsi="Arial" w:cs="Arial"/>
-                <w:color w:val="1F1F1F"/>
-                <w:sz w:val="24"/>
-                <w:szCs w:val="24"/>
-              </w:rPr>
-            </w:pPr>
-            <w:r>
-              <w:rPr>
-                <w:rFonts w:ascii="Arial" w:eastAsia="Times New Roman" w:hAnsi="Arial" w:cs="Arial"/>
-                <w:color w:val="1F1F1F"/>
-                <w:sz w:val="24"/>
-                <w:szCs w:val="24"/>
-              </w:rPr>
-              <w:t>Khách hàng có thể thay đổi số lượng đồ ăn vặt.</w:t>
-            </w:r>
-          </w:p>
-          <w:p>
-            <w:pPr>
-              <w:numPr>
-                <w:ilvl w:val="0"/>
-                <w:numId w:val="15"/>
-              </w:numPr>
-              <w:shd w:val="clear" w:color="auto" w:fill="FFFFFF"/>
-              <w:spacing w:before="100" w:beforeAutospacing="1"/>
-              <w:rPr>
-                <w:rFonts w:ascii="Arial" w:eastAsia="Times New Roman" w:hAnsi="Arial" w:cs="Arial"/>
-                <w:color w:val="1F1F1F"/>
-                <w:sz w:val="24"/>
-                <w:szCs w:val="24"/>
-              </w:rPr>
-            </w:pPr>
-            <w:r>
-              <w:rPr>
-                <w:rFonts w:ascii="Arial" w:eastAsia="Times New Roman" w:hAnsi="Arial" w:cs="Arial"/>
-                <w:color w:val="1F1F1F"/>
-                <w:sz w:val="24"/>
-                <w:szCs w:val="24"/>
-              </w:rPr>
-              <w:t>Khách hàng xác nhận chọn đồ ăn vặt.</w:t>
-            </w:r>
-          </w:p>
-          <w:p>
-            <w:pPr>
-              <w:numPr>
-                <w:ilvl w:val="0"/>
-                <w:numId w:val="15"/>
-              </w:numPr>
-              <w:shd w:val="clear" w:color="auto" w:fill="FFFFFF"/>
-              <w:spacing w:before="100" w:beforeAutospacing="1"/>
-              <w:rPr>
-                <w:rFonts w:ascii="Arial" w:eastAsia="Times New Roman" w:hAnsi="Arial" w:cs="Arial"/>
-                <w:color w:val="1F1F1F"/>
-                <w:sz w:val="24"/>
-                <w:szCs w:val="24"/>
-              </w:rPr>
-            </w:pPr>
-            <w:r>
-              <w:rPr>
-                <w:rFonts w:ascii="Arial" w:eastAsia="Times New Roman" w:hAnsi="Arial" w:cs="Arial"/>
-                <w:color w:val="1F1F1F"/>
-                <w:sz w:val="24"/>
-                <w:szCs w:val="24"/>
-              </w:rPr>
-              <w:t>Hệ thống lưu yêu cầu và hiển thị thông tin thanh toán.</w:t>
-            </w:r>
-          </w:p>
-          <w:p>
-            <w:pPr>
-              <w:numPr>
-                <w:ilvl w:val="0"/>
-                <w:numId w:val="15"/>
-              </w:numPr>
-              <w:shd w:val="clear" w:color="auto" w:fill="FFFFFF"/>
-              <w:spacing w:before="100" w:beforeAutospacing="1"/>
-              <w:rPr>
-                <w:rFonts w:ascii="Arial" w:eastAsia="Times New Roman" w:hAnsi="Arial" w:cs="Arial"/>
-                <w:color w:val="1F1F1F"/>
-                <w:sz w:val="24"/>
-                <w:szCs w:val="24"/>
-              </w:rPr>
-            </w:pPr>
-            <w:r>
-              <w:rPr>
-                <w:rFonts w:ascii="Arial" w:eastAsia="Times New Roman" w:hAnsi="Arial" w:cs="Arial"/>
-                <w:color w:val="1F1F1F"/>
-                <w:sz w:val="24"/>
-                <w:szCs w:val="24"/>
-              </w:rPr>
-              <w:t>Khách hàng thanh toán</w:t>
-            </w:r>
-          </w:p>
-        </w:tc>
-      </w:tr>
-      <w:tr>
-        <w:tc>
-          <w:tcPr>
-            <w:tcW w:w="4675" w:type="dxa"/>
-          </w:tcPr>
-          <w:p>
-            <w:pPr>
-              <w:rPr>
-                <w:rFonts w:ascii="Times New Roman" w:hAnsi="Times New Roman" w:cs="Times New Roman"/>
-                <w:sz w:val="28"/>
-                <w:szCs w:val="28"/>
-              </w:rPr>
-            </w:pPr>
-            <w:r>
-              <w:rPr>
-                <w:rFonts w:ascii="Times New Roman" w:hAnsi="Times New Roman" w:cs="Times New Roman"/>
-                <w:sz w:val="28"/>
-                <w:szCs w:val="28"/>
-              </w:rPr>
-              <w:t>Luồng sự kiện thay thế</w:t>
-            </w:r>
-          </w:p>
-        </w:tc>
-        <w:tc>
-          <w:tcPr>
-            <w:tcW w:w="4675" w:type="dxa"/>
-          </w:tcPr>
-          <w:p>
-            <w:pPr>
-              <w:numPr>
-                <w:ilvl w:val="0"/>
-                <w:numId w:val="22"/>
-              </w:numPr>
-              <w:shd w:val="clear" w:color="auto" w:fill="FFFFFF"/>
-              <w:spacing w:before="100" w:beforeAutospacing="1"/>
-              <w:rPr>
-                <w:rFonts w:ascii="Arial" w:eastAsia="Times New Roman" w:hAnsi="Arial" w:cs="Arial"/>
-                <w:color w:val="1F1F1F"/>
-                <w:sz w:val="24"/>
-                <w:szCs w:val="24"/>
-              </w:rPr>
-            </w:pPr>
-            <w:r>
-              <w:rPr>
-                <w:rFonts w:ascii="Arial" w:eastAsia="Times New Roman" w:hAnsi="Arial" w:cs="Arial"/>
-                <w:color w:val="1F1F1F"/>
-                <w:sz w:val="24"/>
-                <w:szCs w:val="24"/>
-              </w:rPr>
-              <w:t>Khách hàng có thể chọn mua combo đồ ăn vặt và đồ uống có sẵn mà không cần mua riêng lẻ.</w:t>
-            </w:r>
-          </w:p>
-          <w:p>
-            <w:pPr>
-              <w:numPr>
-                <w:ilvl w:val="0"/>
-                <w:numId w:val="22"/>
-              </w:numPr>
-              <w:shd w:val="clear" w:color="auto" w:fill="FFFFFF"/>
-              <w:spacing w:before="100" w:beforeAutospacing="1"/>
-              <w:rPr>
-                <w:rFonts w:ascii="Arial" w:eastAsia="Times New Roman" w:hAnsi="Arial" w:cs="Arial"/>
-                <w:color w:val="1F1F1F"/>
-                <w:sz w:val="24"/>
-                <w:szCs w:val="24"/>
-              </w:rPr>
-            </w:pPr>
-            <w:r>
-              <w:rPr>
-                <w:rFonts w:ascii="Arial" w:eastAsia="Times New Roman" w:hAnsi="Arial" w:cs="Arial"/>
-                <w:color w:val="1F1F1F"/>
-                <w:sz w:val="24"/>
-                <w:szCs w:val="24"/>
-              </w:rPr>
-              <w:t>Hệ thống có thể đề xuất đồ ăn vặt phù hợp với khách hàng dựa trên lịch sử mua hàng hoặc sở thích cá nhâ</w:t>
-            </w:r>
-            <w:r>
-              <w:rPr>
-                <w:rFonts w:ascii="Arial" w:eastAsia="Times New Roman" w:hAnsi="Arial" w:cs="Arial"/>
-                <w:color w:val="1F1F1F"/>
-                <w:sz w:val="24"/>
-                <w:szCs w:val="24"/>
-              </w:rPr>
-              <w:t>n</w:t>
-            </w:r>
-          </w:p>
-        </w:tc>
-      </w:tr>
-      <w:tr>
-        <w:tc>
-          <w:tcPr>
-            <w:tcW w:w="4675" w:type="dxa"/>
-          </w:tcPr>
-          <w:p>
-            <w:pPr>
-              <w:rPr>
-                <w:rFonts w:ascii="Times New Roman" w:hAnsi="Times New Roman" w:cs="Times New Roman"/>
-                <w:sz w:val="28"/>
-                <w:szCs w:val="28"/>
-              </w:rPr>
-            </w:pPr>
-            <w:r>
-              <w:rPr>
-                <w:rFonts w:ascii="Times New Roman" w:hAnsi="Times New Roman" w:cs="Times New Roman"/>
-                <w:sz w:val="28"/>
-                <w:szCs w:val="28"/>
-              </w:rPr>
-              <w:t xml:space="preserve">Luồng sự kiện ngoại lệ </w:t>
-            </w:r>
-          </w:p>
-        </w:tc>
-        <w:tc>
-          <w:tcPr>
-            <w:tcW w:w="4675" w:type="dxa"/>
-          </w:tcPr>
-          <w:p>
-            <w:pPr>
-              <w:numPr>
-                <w:ilvl w:val="0"/>
-                <w:numId w:val="23"/>
-              </w:numPr>
-              <w:shd w:val="clear" w:color="auto" w:fill="FFFFFF"/>
-              <w:spacing w:before="100" w:beforeAutospacing="1"/>
-              <w:rPr>
-                <w:rFonts w:ascii="Arial" w:eastAsia="Times New Roman" w:hAnsi="Arial" w:cs="Arial"/>
-                <w:color w:val="1F1F1F"/>
-                <w:sz w:val="24"/>
-                <w:szCs w:val="24"/>
-              </w:rPr>
-            </w:pPr>
-            <w:r>
-              <w:rPr>
-                <w:rFonts w:ascii="Arial" w:eastAsia="Times New Roman" w:hAnsi="Arial" w:cs="Arial"/>
-                <w:color w:val="1F1F1F"/>
-                <w:sz w:val="24"/>
-                <w:szCs w:val="24"/>
-              </w:rPr>
-              <w:t>Hệ thống không có loại đồ ăn vặt nào phù hợp với nhu cầu của khách hàng.</w:t>
-            </w:r>
-          </w:p>
-          <w:p>
-            <w:pPr>
-              <w:numPr>
-                <w:ilvl w:val="0"/>
-                <w:numId w:val="23"/>
-              </w:numPr>
-              <w:shd w:val="clear" w:color="auto" w:fill="FFFFFF"/>
-              <w:spacing w:before="100" w:beforeAutospacing="1"/>
-              <w:rPr>
-                <w:rFonts w:ascii="Arial" w:eastAsia="Times New Roman" w:hAnsi="Arial" w:cs="Arial"/>
-                <w:color w:val="1F1F1F"/>
-                <w:sz w:val="24"/>
-                <w:szCs w:val="24"/>
-              </w:rPr>
-            </w:pPr>
-            <w:r>
-              <w:rPr>
-                <w:rFonts w:ascii="Arial" w:eastAsia="Times New Roman" w:hAnsi="Arial" w:cs="Arial"/>
-                <w:color w:val="1F1F1F"/>
-                <w:sz w:val="24"/>
-                <w:szCs w:val="24"/>
-              </w:rPr>
-              <w:t>Hệ thống gặp lỗi và không thể lưu yêu cầu của khách hàng</w:t>
-            </w:r>
-          </w:p>
-        </w:tc>
-      </w:tr>
-    </w:tbl>
-    <w:p/>
-    <w:p/>
-    <w:p/>
-    <w:tbl>
-      <w:tblPr>
-        <w:tblStyle w:val="TableGrid"/>
-        <w:tblW w:w="0" w:type="auto"/>
-        <w:tblLook w:val="04A0" w:firstRow="1" w:lastRow="0" w:firstColumn="1" w:lastColumn="0" w:noHBand="0" w:noVBand="1"/>
-      </w:tblPr>
-      <w:tblGrid>
-        <w:gridCol w:w="4675"/>
-        <w:gridCol w:w="4675"/>
-      </w:tblGrid>
-      <w:tr>
-        <w:tc>
-          <w:tcPr>
-            <w:tcW w:w="4675" w:type="dxa"/>
-          </w:tcPr>
-          <w:p>
-            <w:pPr>
-              <w:rPr>
-                <w:rFonts w:ascii="Times New Roman" w:hAnsi="Times New Roman" w:cs="Times New Roman"/>
-                <w:sz w:val="28"/>
-                <w:szCs w:val="28"/>
-              </w:rPr>
-            </w:pPr>
-            <w:r>
-              <w:rPr>
-                <w:rFonts w:ascii="Times New Roman" w:hAnsi="Times New Roman" w:cs="Times New Roman"/>
-                <w:sz w:val="28"/>
-                <w:szCs w:val="28"/>
-              </w:rPr>
-              <w:t>Tên use case</w:t>
-            </w:r>
-          </w:p>
-        </w:tc>
-        <w:tc>
-          <w:tcPr>
-            <w:tcW w:w="4675" w:type="dxa"/>
-          </w:tcPr>
-          <w:p>
-            <w:pPr>
-              <w:rPr>
-                <w:rFonts w:ascii="Times New Roman" w:hAnsi="Times New Roman" w:cs="Times New Roman"/>
-                <w:sz w:val="28"/>
-                <w:szCs w:val="28"/>
-              </w:rPr>
-            </w:pPr>
-            <w:r>
-              <w:rPr>
-                <w:rFonts w:ascii="Times New Roman" w:hAnsi="Times New Roman" w:cs="Times New Roman"/>
-                <w:sz w:val="28"/>
-                <w:szCs w:val="28"/>
-              </w:rPr>
-              <w:t>Chọn đồ uống</w:t>
-            </w:r>
-          </w:p>
-        </w:tc>
-      </w:tr>
-      <w:tr>
-        <w:tc>
-          <w:tcPr>
-            <w:tcW w:w="4675" w:type="dxa"/>
-          </w:tcPr>
-          <w:p>
-            <w:pPr>
-              <w:rPr>
-                <w:rFonts w:ascii="Times New Roman" w:hAnsi="Times New Roman" w:cs="Times New Roman"/>
-                <w:sz w:val="28"/>
-                <w:szCs w:val="28"/>
-              </w:rPr>
-            </w:pPr>
-            <w:r>
-              <w:rPr>
-                <w:rFonts w:ascii="Times New Roman" w:hAnsi="Times New Roman" w:cs="Times New Roman"/>
-                <w:sz w:val="28"/>
-                <w:szCs w:val="28"/>
-              </w:rPr>
-              <w:t xml:space="preserve">Tác nhân chính </w:t>
-            </w:r>
-          </w:p>
-        </w:tc>
-        <w:tc>
-          <w:tcPr>
-            <w:tcW w:w="4675" w:type="dxa"/>
-          </w:tcPr>
-          <w:p>
-            <w:pPr>
-              <w:rPr>
-                <w:rFonts w:ascii="Times New Roman" w:hAnsi="Times New Roman" w:cs="Times New Roman"/>
-                <w:sz w:val="28"/>
-                <w:szCs w:val="28"/>
-              </w:rPr>
-            </w:pPr>
-            <w:r>
-              <w:rPr>
-                <w:rFonts w:ascii="Times New Roman" w:hAnsi="Times New Roman" w:cs="Times New Roman"/>
-                <w:sz w:val="28"/>
-                <w:szCs w:val="28"/>
-              </w:rPr>
-              <w:t>Khách hàng</w:t>
-            </w:r>
-          </w:p>
-        </w:tc>
-      </w:tr>
-      <w:tr>
-        <w:tc>
-          <w:tcPr>
-            <w:tcW w:w="4675" w:type="dxa"/>
-          </w:tcPr>
-          <w:p>
-            <w:pPr>
-              <w:rPr>
-                <w:rFonts w:ascii="Times New Roman" w:hAnsi="Times New Roman" w:cs="Times New Roman"/>
-                <w:sz w:val="28"/>
-                <w:szCs w:val="28"/>
-              </w:rPr>
-            </w:pPr>
-            <w:r>
-              <w:rPr>
-                <w:rFonts w:ascii="Times New Roman" w:hAnsi="Times New Roman" w:cs="Times New Roman"/>
-                <w:sz w:val="28"/>
-                <w:szCs w:val="28"/>
-              </w:rPr>
-              <w:t>Mục đích</w:t>
-            </w:r>
-          </w:p>
-        </w:tc>
-        <w:tc>
-          <w:tcPr>
-            <w:tcW w:w="4675" w:type="dxa"/>
-          </w:tcPr>
-          <w:p>
-            <w:pPr>
-              <w:rPr>
-                <w:rFonts w:ascii="Times New Roman" w:hAnsi="Times New Roman" w:cs="Times New Roman"/>
-                <w:sz w:val="28"/>
-                <w:szCs w:val="28"/>
-              </w:rPr>
-            </w:pPr>
-            <w:r>
-              <w:rPr>
-                <w:rFonts w:ascii="Times New Roman" w:hAnsi="Times New Roman" w:cs="Times New Roman"/>
-                <w:sz w:val="28"/>
-                <w:szCs w:val="28"/>
-              </w:rPr>
-              <w:t>Hệ thống lưu yêu cầu</w:t>
-            </w:r>
-          </w:p>
-        </w:tc>
-      </w:tr>
-      <w:tr>
-        <w:tc>
-          <w:tcPr>
-            <w:tcW w:w="4675" w:type="dxa"/>
-          </w:tcPr>
-          <w:p>
-            <w:pPr>
-              <w:rPr>
-                <w:rFonts w:ascii="Times New Roman" w:hAnsi="Times New Roman" w:cs="Times New Roman"/>
-                <w:sz w:val="28"/>
-                <w:szCs w:val="28"/>
-              </w:rPr>
-            </w:pPr>
-            <w:r>
-              <w:rPr>
-                <w:rFonts w:ascii="Times New Roman" w:hAnsi="Times New Roman" w:cs="Times New Roman"/>
-                <w:sz w:val="28"/>
-                <w:szCs w:val="28"/>
-              </w:rPr>
-              <w:t>Mức độ ưu tiên</w:t>
-            </w:r>
-          </w:p>
-        </w:tc>
-        <w:tc>
-          <w:tcPr>
-            <w:tcW w:w="4675" w:type="dxa"/>
-          </w:tcPr>
-          <w:p>
-            <w:pPr>
-              <w:rPr>
-                <w:rFonts w:ascii="Times New Roman" w:hAnsi="Times New Roman" w:cs="Times New Roman"/>
-                <w:sz w:val="28"/>
-                <w:szCs w:val="28"/>
-              </w:rPr>
-            </w:pPr>
-            <w:r>
-              <w:rPr>
-                <w:rFonts w:ascii="Times New Roman" w:hAnsi="Times New Roman" w:cs="Times New Roman"/>
-                <w:sz w:val="28"/>
-                <w:szCs w:val="28"/>
-              </w:rPr>
-              <w:t>Khá cần thiết</w:t>
-            </w:r>
-          </w:p>
-        </w:tc>
-      </w:tr>
-      <w:tr>
-        <w:tc>
-          <w:tcPr>
-            <w:tcW w:w="4675" w:type="dxa"/>
-          </w:tcPr>
-          <w:p>
-            <w:pPr>
-              <w:rPr>
-                <w:rFonts w:ascii="Times New Roman" w:hAnsi="Times New Roman" w:cs="Times New Roman"/>
-                <w:sz w:val="28"/>
-                <w:szCs w:val="28"/>
-              </w:rPr>
-            </w:pPr>
-            <w:r>
-              <w:rPr>
-                <w:rFonts w:ascii="Times New Roman" w:hAnsi="Times New Roman" w:cs="Times New Roman"/>
-                <w:sz w:val="28"/>
-                <w:szCs w:val="28"/>
-              </w:rPr>
-              <w:t>Điều kiện kích hoạt</w:t>
-            </w:r>
-          </w:p>
-        </w:tc>
-        <w:tc>
-          <w:tcPr>
-            <w:tcW w:w="4675" w:type="dxa"/>
-          </w:tcPr>
-          <w:p>
-            <w:pPr>
-              <w:rPr>
-                <w:rFonts w:ascii="Times New Roman" w:hAnsi="Times New Roman" w:cs="Times New Roman"/>
-                <w:sz w:val="28"/>
-                <w:szCs w:val="28"/>
-              </w:rPr>
-            </w:pPr>
-            <w:r>
-              <w:rPr>
-                <w:rFonts w:ascii="Times New Roman" w:hAnsi="Times New Roman" w:cs="Times New Roman"/>
-                <w:sz w:val="28"/>
-                <w:szCs w:val="28"/>
-              </w:rPr>
-              <w:t>Khách hàng vào khu vực bán vé và chọn mua đồ uống</w:t>
-            </w:r>
-          </w:p>
-        </w:tc>
-      </w:tr>
-      <w:tr>
-        <w:tc>
-          <w:tcPr>
-            <w:tcW w:w="4675" w:type="dxa"/>
-          </w:tcPr>
-          <w:p>
-            <w:pPr>
-              <w:rPr>
-                <w:rFonts w:ascii="Times New Roman" w:hAnsi="Times New Roman" w:cs="Times New Roman"/>
-                <w:sz w:val="28"/>
-                <w:szCs w:val="28"/>
-              </w:rPr>
-            </w:pPr>
-            <w:r>
-              <w:rPr>
-                <w:rFonts w:ascii="Times New Roman" w:hAnsi="Times New Roman" w:cs="Times New Roman"/>
-                <w:sz w:val="28"/>
-                <w:szCs w:val="28"/>
-              </w:rPr>
-              <w:t>Điều kiện tiên quyết</w:t>
-            </w:r>
-          </w:p>
-        </w:tc>
-        <w:tc>
-          <w:tcPr>
-            <w:tcW w:w="4675" w:type="dxa"/>
-          </w:tcPr>
-          <w:p>
-            <w:pPr>
-              <w:rPr>
-                <w:rFonts w:ascii="Times New Roman" w:hAnsi="Times New Roman" w:cs="Times New Roman"/>
-                <w:sz w:val="28"/>
-                <w:szCs w:val="28"/>
-              </w:rPr>
-            </w:pPr>
-            <w:r>
-              <w:rPr>
-                <w:rFonts w:ascii="Times New Roman" w:hAnsi="Times New Roman" w:cs="Times New Roman"/>
-                <w:sz w:val="28"/>
-                <w:szCs w:val="28"/>
-              </w:rPr>
-              <w:t>Không có</w:t>
-            </w:r>
-          </w:p>
-        </w:tc>
-      </w:tr>
-      <w:tr>
-        <w:tc>
-          <w:tcPr>
-            <w:tcW w:w="4675" w:type="dxa"/>
-          </w:tcPr>
-          <w:p>
-            <w:pPr>
-              <w:rPr>
-                <w:rFonts w:ascii="Times New Roman" w:hAnsi="Times New Roman" w:cs="Times New Roman"/>
-                <w:sz w:val="28"/>
-                <w:szCs w:val="28"/>
-              </w:rPr>
-            </w:pPr>
-            <w:r>
-              <w:rPr>
-                <w:rFonts w:ascii="Times New Roman" w:hAnsi="Times New Roman" w:cs="Times New Roman"/>
-                <w:sz w:val="28"/>
-                <w:szCs w:val="28"/>
-              </w:rPr>
-              <w:t>Điều kiện thành công</w:t>
-            </w:r>
-          </w:p>
-        </w:tc>
-        <w:tc>
-          <w:tcPr>
-            <w:tcW w:w="4675" w:type="dxa"/>
-          </w:tcPr>
-          <w:p>
-            <w:pPr>
-              <w:rPr>
-                <w:rFonts w:ascii="Times New Roman" w:hAnsi="Times New Roman" w:cs="Times New Roman"/>
-                <w:sz w:val="28"/>
-                <w:szCs w:val="28"/>
-              </w:rPr>
-            </w:pPr>
-            <w:r>
-              <w:rPr>
-                <w:rFonts w:ascii="Times New Roman" w:hAnsi="Times New Roman" w:cs="Times New Roman"/>
-                <w:sz w:val="28"/>
-                <w:szCs w:val="28"/>
-              </w:rPr>
-              <w:t>Khách hàng chọn đồ uống thành công và hệ thống lưu yêu cầu</w:t>
-            </w:r>
-          </w:p>
-        </w:tc>
-      </w:tr>
-      <w:tr>
-        <w:tc>
-          <w:tcPr>
-            <w:tcW w:w="4675" w:type="dxa"/>
-          </w:tcPr>
-          <w:p>
-            <w:pPr>
-              <w:rPr>
-                <w:rFonts w:ascii="Times New Roman" w:hAnsi="Times New Roman" w:cs="Times New Roman"/>
-                <w:sz w:val="28"/>
-                <w:szCs w:val="28"/>
-              </w:rPr>
-            </w:pPr>
-            <w:r>
-              <w:rPr>
-                <w:rFonts w:ascii="Times New Roman" w:hAnsi="Times New Roman" w:cs="Times New Roman"/>
-                <w:sz w:val="28"/>
-                <w:szCs w:val="28"/>
-              </w:rPr>
-              <w:t>Điều kiện thất bại</w:t>
-            </w:r>
-          </w:p>
-        </w:tc>
-        <w:tc>
-          <w:tcPr>
-            <w:tcW w:w="4675" w:type="dxa"/>
-          </w:tcPr>
-          <w:p>
-            <w:pPr>
-              <w:rPr>
-                <w:rFonts w:ascii="Times New Roman" w:hAnsi="Times New Roman" w:cs="Times New Roman"/>
-                <w:sz w:val="28"/>
-                <w:szCs w:val="28"/>
-              </w:rPr>
-            </w:pPr>
-            <w:r>
-              <w:rPr>
-                <w:rFonts w:ascii="Times New Roman" w:hAnsi="Times New Roman" w:cs="Times New Roman"/>
-                <w:sz w:val="28"/>
-                <w:szCs w:val="28"/>
-              </w:rPr>
-              <w:t>Khách hàng không chọn được đồ uống hoặc hệ thống không lưu được yêu cầu</w:t>
-            </w:r>
-          </w:p>
-        </w:tc>
-      </w:tr>
-      <w:tr>
-        <w:tc>
-          <w:tcPr>
-            <w:tcW w:w="4675" w:type="dxa"/>
-          </w:tcPr>
-          <w:p>
-            <w:pPr>
-              <w:rPr>
-                <w:rFonts w:ascii="Times New Roman" w:hAnsi="Times New Roman" w:cs="Times New Roman"/>
-                <w:sz w:val="28"/>
-                <w:szCs w:val="28"/>
-              </w:rPr>
-            </w:pPr>
-            <w:r>
-              <w:rPr>
-                <w:rFonts w:ascii="Times New Roman" w:hAnsi="Times New Roman" w:cs="Times New Roman"/>
-                <w:sz w:val="28"/>
-                <w:szCs w:val="28"/>
-              </w:rPr>
-              <w:lastRenderedPageBreak/>
-              <w:t>Luồng sự kiện chính</w:t>
-            </w:r>
-          </w:p>
-        </w:tc>
-        <w:tc>
-          <w:tcPr>
-            <w:tcW w:w="4675" w:type="dxa"/>
-          </w:tcPr>
-          <w:p>
-            <w:pPr>
-              <w:numPr>
-                <w:ilvl w:val="0"/>
-                <w:numId w:val="25"/>
-              </w:numPr>
-              <w:shd w:val="clear" w:color="auto" w:fill="FFFFFF"/>
-              <w:spacing w:before="100" w:beforeAutospacing="1"/>
-              <w:rPr>
-                <w:rFonts w:ascii="Arial" w:eastAsia="Times New Roman" w:hAnsi="Arial" w:cs="Arial"/>
-                <w:color w:val="1F1F1F"/>
-                <w:sz w:val="24"/>
-                <w:szCs w:val="24"/>
-              </w:rPr>
-            </w:pPr>
-            <w:r>
-              <w:rPr>
-                <w:rFonts w:ascii="Arial" w:eastAsia="Times New Roman" w:hAnsi="Arial" w:cs="Arial"/>
-                <w:color w:val="1F1F1F"/>
-                <w:sz w:val="24"/>
-                <w:szCs w:val="24"/>
-              </w:rPr>
-              <w:t>Hệ thống hiển thị danh sách các loại đồ uống có sẵn.</w:t>
-            </w:r>
-          </w:p>
-          <w:p>
-            <w:pPr>
-              <w:numPr>
-                <w:ilvl w:val="0"/>
-                <w:numId w:val="25"/>
-              </w:numPr>
-              <w:shd w:val="clear" w:color="auto" w:fill="FFFFFF"/>
-              <w:spacing w:before="100" w:beforeAutospacing="1"/>
-              <w:rPr>
-                <w:rFonts w:ascii="Arial" w:eastAsia="Times New Roman" w:hAnsi="Arial" w:cs="Arial"/>
-                <w:color w:val="1F1F1F"/>
-                <w:sz w:val="24"/>
-                <w:szCs w:val="24"/>
-              </w:rPr>
-            </w:pPr>
-            <w:r>
-              <w:rPr>
-                <w:rFonts w:ascii="Arial" w:eastAsia="Times New Roman" w:hAnsi="Arial" w:cs="Arial"/>
-                <w:color w:val="1F1F1F"/>
-                <w:sz w:val="24"/>
-                <w:szCs w:val="24"/>
-              </w:rPr>
-              <w:t>Khách hàng chọn loại đồ uống mong muốn.</w:t>
-            </w:r>
-          </w:p>
-          <w:p>
-            <w:pPr>
-              <w:numPr>
-                <w:ilvl w:val="0"/>
-                <w:numId w:val="25"/>
-              </w:numPr>
-              <w:shd w:val="clear" w:color="auto" w:fill="FFFFFF"/>
-              <w:spacing w:before="100" w:beforeAutospacing="1"/>
-              <w:rPr>
-                <w:rFonts w:ascii="Arial" w:eastAsia="Times New Roman" w:hAnsi="Arial" w:cs="Arial"/>
-                <w:color w:val="1F1F1F"/>
-                <w:sz w:val="24"/>
-                <w:szCs w:val="24"/>
-              </w:rPr>
-            </w:pPr>
-            <w:r>
-              <w:rPr>
-                <w:rFonts w:ascii="Arial" w:eastAsia="Times New Roman" w:hAnsi="Arial" w:cs="Arial"/>
-                <w:color w:val="1F1F1F"/>
-                <w:sz w:val="24"/>
-                <w:szCs w:val="24"/>
-              </w:rPr>
-              <w:t>Hệ thống hiển thị số lượng đồ uống mặc định.</w:t>
-            </w:r>
-          </w:p>
-          <w:p>
-            <w:pPr>
-              <w:numPr>
-                <w:ilvl w:val="0"/>
-                <w:numId w:val="25"/>
-              </w:numPr>
-              <w:shd w:val="clear" w:color="auto" w:fill="FFFFFF"/>
-              <w:spacing w:before="100" w:beforeAutospacing="1"/>
-              <w:rPr>
-                <w:rFonts w:ascii="Arial" w:eastAsia="Times New Roman" w:hAnsi="Arial" w:cs="Arial"/>
-                <w:color w:val="1F1F1F"/>
-                <w:sz w:val="24"/>
-                <w:szCs w:val="24"/>
-              </w:rPr>
-            </w:pPr>
-            <w:r>
-              <w:rPr>
-                <w:rFonts w:ascii="Arial" w:eastAsia="Times New Roman" w:hAnsi="Arial" w:cs="Arial"/>
-                <w:color w:val="1F1F1F"/>
-                <w:sz w:val="24"/>
-                <w:szCs w:val="24"/>
-              </w:rPr>
-              <w:t>Khách hàng có thể thay đổi số lượng đồ uống.</w:t>
-            </w:r>
-          </w:p>
-          <w:p>
-            <w:pPr>
-              <w:numPr>
-                <w:ilvl w:val="0"/>
-                <w:numId w:val="25"/>
-              </w:numPr>
-              <w:shd w:val="clear" w:color="auto" w:fill="FFFFFF"/>
-              <w:spacing w:before="100" w:beforeAutospacing="1"/>
-              <w:rPr>
-                <w:rFonts w:ascii="Arial" w:eastAsia="Times New Roman" w:hAnsi="Arial" w:cs="Arial"/>
-                <w:color w:val="1F1F1F"/>
-                <w:sz w:val="24"/>
-                <w:szCs w:val="24"/>
-              </w:rPr>
-            </w:pPr>
-            <w:r>
-              <w:rPr>
-                <w:rFonts w:ascii="Arial" w:eastAsia="Times New Roman" w:hAnsi="Arial" w:cs="Arial"/>
-                <w:color w:val="1F1F1F"/>
-                <w:sz w:val="24"/>
-                <w:szCs w:val="24"/>
-              </w:rPr>
-              <w:t>Khách hàng xác nhận chọn đồ uống.</w:t>
-            </w:r>
-          </w:p>
-          <w:p>
-            <w:pPr>
-              <w:numPr>
-                <w:ilvl w:val="0"/>
-                <w:numId w:val="25"/>
-              </w:numPr>
-              <w:shd w:val="clear" w:color="auto" w:fill="FFFFFF"/>
-              <w:spacing w:before="100" w:beforeAutospacing="1"/>
-              <w:rPr>
-                <w:rFonts w:ascii="Arial" w:eastAsia="Times New Roman" w:hAnsi="Arial" w:cs="Arial"/>
-                <w:color w:val="1F1F1F"/>
-                <w:sz w:val="24"/>
-                <w:szCs w:val="24"/>
-              </w:rPr>
-            </w:pPr>
-            <w:r>
-              <w:rPr>
-                <w:rFonts w:ascii="Arial" w:eastAsia="Times New Roman" w:hAnsi="Arial" w:cs="Arial"/>
-                <w:color w:val="1F1F1F"/>
-                <w:sz w:val="24"/>
-                <w:szCs w:val="24"/>
-              </w:rPr>
-              <w:t>Hệ thống lưu yêu cầu và hiển thị thông tin thanh toán.</w:t>
-            </w:r>
-          </w:p>
-          <w:p>
-            <w:pPr>
-              <w:numPr>
-                <w:ilvl w:val="0"/>
-                <w:numId w:val="25"/>
-              </w:numPr>
-              <w:shd w:val="clear" w:color="auto" w:fill="FFFFFF"/>
-              <w:spacing w:before="100" w:beforeAutospacing="1"/>
-              <w:rPr>
-                <w:rFonts w:ascii="Arial" w:eastAsia="Times New Roman" w:hAnsi="Arial" w:cs="Arial"/>
-                <w:color w:val="1F1F1F"/>
-                <w:sz w:val="24"/>
-                <w:szCs w:val="24"/>
-              </w:rPr>
-            </w:pPr>
-            <w:r>
-              <w:rPr>
-                <w:rFonts w:ascii="Arial" w:eastAsia="Times New Roman" w:hAnsi="Arial" w:cs="Arial"/>
-                <w:color w:val="1F1F1F"/>
-                <w:sz w:val="24"/>
-                <w:szCs w:val="24"/>
-              </w:rPr>
-              <w:t>Khách hàng thanh toán.</w:t>
-            </w:r>
-          </w:p>
-        </w:tc>
-      </w:tr>
-      <w:tr>
-        <w:tc>
-          <w:tcPr>
-            <w:tcW w:w="4675" w:type="dxa"/>
-          </w:tcPr>
-          <w:p>
-            <w:pPr>
-              <w:rPr>
-                <w:rFonts w:ascii="Times New Roman" w:hAnsi="Times New Roman" w:cs="Times New Roman"/>
-                <w:sz w:val="28"/>
-                <w:szCs w:val="28"/>
-              </w:rPr>
-            </w:pPr>
-            <w:r>
-              <w:rPr>
-                <w:rFonts w:ascii="Times New Roman" w:hAnsi="Times New Roman" w:cs="Times New Roman"/>
-                <w:sz w:val="28"/>
-                <w:szCs w:val="28"/>
-              </w:rPr>
-              <w:t>Luồng sự kiện thay thế</w:t>
-            </w:r>
-          </w:p>
-        </w:tc>
-        <w:tc>
-          <w:tcPr>
-            <w:tcW w:w="4675" w:type="dxa"/>
-          </w:tcPr>
-          <w:p>
-            <w:pPr>
-              <w:numPr>
-                <w:ilvl w:val="0"/>
-                <w:numId w:val="26"/>
-              </w:numPr>
-              <w:rPr>
-                <w:rFonts w:ascii="Times New Roman" w:hAnsi="Times New Roman" w:cs="Times New Roman"/>
-                <w:sz w:val="28"/>
-                <w:szCs w:val="28"/>
-              </w:rPr>
-            </w:pPr>
-            <w:r>
-              <w:rPr>
-                <w:rFonts w:ascii="Times New Roman" w:hAnsi="Times New Roman" w:cs="Times New Roman"/>
-                <w:sz w:val="28"/>
-                <w:szCs w:val="28"/>
-              </w:rPr>
-              <w:t>Khách hàng có thể chọn mua combo đồ uống và đồ ăn vặt có sẵn mà không cần mua riêng lẻ.</w:t>
-            </w:r>
-          </w:p>
-          <w:p>
-            <w:pPr>
-              <w:numPr>
-                <w:ilvl w:val="0"/>
-                <w:numId w:val="26"/>
-              </w:numPr>
-              <w:rPr>
-                <w:rFonts w:ascii="Times New Roman" w:hAnsi="Times New Roman" w:cs="Times New Roman"/>
-                <w:sz w:val="28"/>
-                <w:szCs w:val="28"/>
-              </w:rPr>
-            </w:pPr>
-            <w:r>
-              <w:rPr>
-                <w:rFonts w:ascii="Times New Roman" w:hAnsi="Times New Roman" w:cs="Times New Roman"/>
-                <w:sz w:val="28"/>
-                <w:szCs w:val="28"/>
-              </w:rPr>
-              <w:t>Hệ thống có thể đề xuất đồ uống phù hợp với khách hàng dựa trên lịch sử mua hàng hoặc sở thích cá nhân</w:t>
-            </w:r>
-          </w:p>
-        </w:tc>
-      </w:tr>
-      <w:tr>
-        <w:trPr>
-          <w:trHeight w:val="377"/>
-        </w:trPr>
-        <w:tc>
-          <w:tcPr>
-            <w:tcW w:w="4675" w:type="dxa"/>
-          </w:tcPr>
-          <w:p>
-            <w:pPr>
-              <w:rPr>
-                <w:rFonts w:ascii="Times New Roman" w:hAnsi="Times New Roman" w:cs="Times New Roman"/>
-                <w:sz w:val="28"/>
-                <w:szCs w:val="28"/>
-              </w:rPr>
-            </w:pPr>
-            <w:r>
-              <w:rPr>
-                <w:rFonts w:ascii="Times New Roman" w:hAnsi="Times New Roman" w:cs="Times New Roman"/>
-                <w:sz w:val="28"/>
-                <w:szCs w:val="28"/>
-              </w:rPr>
-              <w:t xml:space="preserve">Luồng sự kiện ngoại lệ </w:t>
-            </w:r>
-          </w:p>
-        </w:tc>
-        <w:tc>
-          <w:tcPr>
-            <w:tcW w:w="4675" w:type="dxa"/>
-          </w:tcPr>
-          <w:p>
-            <w:pPr>
-              <w:numPr>
-                <w:ilvl w:val="0"/>
-                <w:numId w:val="27"/>
-              </w:numPr>
-              <w:rPr>
-                <w:rFonts w:ascii="Times New Roman" w:hAnsi="Times New Roman" w:cs="Times New Roman"/>
-                <w:sz w:val="28"/>
-                <w:szCs w:val="28"/>
-              </w:rPr>
-            </w:pPr>
-            <w:r>
-              <w:rPr>
-                <w:rFonts w:ascii="Times New Roman" w:hAnsi="Times New Roman" w:cs="Times New Roman"/>
-                <w:sz w:val="28"/>
-                <w:szCs w:val="28"/>
-              </w:rPr>
-              <w:t>Hệ thống không có loại đồ uống nào phù hợp với nhu cầu của khách hàng.</w:t>
-            </w:r>
-          </w:p>
-          <w:p>
-            <w:pPr>
-              <w:numPr>
-                <w:ilvl w:val="0"/>
-                <w:numId w:val="27"/>
-              </w:numPr>
-              <w:rPr>
-                <w:rFonts w:ascii="Times New Roman" w:hAnsi="Times New Roman" w:cs="Times New Roman"/>
-                <w:sz w:val="28"/>
-                <w:szCs w:val="28"/>
-              </w:rPr>
-            </w:pPr>
-            <w:r>
-              <w:rPr>
-                <w:rFonts w:ascii="Times New Roman" w:hAnsi="Times New Roman" w:cs="Times New Roman"/>
-                <w:sz w:val="28"/>
-                <w:szCs w:val="28"/>
-              </w:rPr>
-              <w:t>Hệ thống gặp lỗi và không thể lưu yêu cầu của khách hàng.</w:t>
-            </w:r>
-          </w:p>
-        </w:tc>
-      </w:tr>
-    </w:tbl>
     <w:p/>
     <w:sectPr>
       <w:pgSz w:w="12240" w:h="15840"/>

</xml_diff>